<commit_message>
update 17 - 06
</commit_message>
<xml_diff>
--- a/17 - 06/ALGORITHM AND DATA STRUCTURE - NGUYENDINHNHAT - BDAF190009 - ASM1.docx
+++ b/17 - 06/ALGORITHM AND DATA STRUCTURE - NGUYENDINHNHAT - BDAF190009 - ASM1.docx
@@ -5318,16 +5318,11 @@
         <w:t xml:space="preserve"> là một cách phân loại dữ liệu giúp cho các trình biên dịch hiểu được các dữ liệu mà người lập trình sử dụng trong chương trình mà họ viết, với mỗi kiểu dữ liệu thì nó sẽ có các kích thước vùng nhớ khác nhau.</w:t>
       </w:r>
       <w:r>
-        <w:t xml:space="preserve"> </w:t>
-      </w:r>
-      <w:proofErr w:type="gramStart"/>
-      <w:r>
-        <w:t>Hầu hết, các ngôn ngữ lập trình đều cung cấp nhiều kiểu dữ liệu khác nhau</w:t>
+        <w:t xml:space="preserve"> Hầu hết, các ngôn ngữ lập trình đều cung cấp nhiều kiểu dữ liệu khác nhau</w:t>
       </w:r>
       <w:r>
         <w:t>.</w:t>
       </w:r>
-      <w:proofErr w:type="gramEnd"/>
       <w:r>
         <w:t xml:space="preserve"> </w:t>
       </w:r>
@@ -5352,15 +5347,7 @@
         <w:t>Kiểu dữ liệu đơn giản</w:t>
       </w:r>
       <w:r>
-        <w:t xml:space="preserve"> là các dữ liệu như integer, float, bool, char, string… Thông thường, các kiểu dữ liệu này được hỗ trợ trong hầu hết các ngôn ngữ lập trình như pascal, C, C++, </w:t>
-      </w:r>
-      <w:proofErr w:type="gramStart"/>
-      <w:r>
-        <w:t>C</w:t>
-      </w:r>
-      <w:proofErr w:type="gramEnd"/>
-      <w:r>
-        <w:t>#, Java, JavaScript… Tên của mỗi kiểu dữ liệu này có thể sẽ khác nhau do người tạo ra ngôn ngữ lập trình định nghĩa.</w:t>
+        <w:t xml:space="preserve"> là các dữ liệu như integer, float, bool, char, string… Thông thường, các kiểu dữ liệu này được hỗ trợ trong hầu hết các ngôn ngữ lập trình như pascal, C, C++, C#, Java, JavaScript… Tên của mỗi kiểu dữ liệu này có thể sẽ khác nhau do người tạo ra ngôn ngữ lập trình định nghĩa.</w:t>
       </w:r>
     </w:p>
     <w:p>
@@ -5764,20 +5751,12 @@
       </w:pPr>
     </w:p>
     <w:p>
-      <w:proofErr w:type="gramStart"/>
       <w:r>
         <w:rPr>
           <w:b/>
         </w:rPr>
         <w:lastRenderedPageBreak/>
-        <w:t>kiểu</w:t>
-      </w:r>
-      <w:proofErr w:type="gramEnd"/>
-      <w:r>
-        <w:rPr>
-          <w:b/>
-        </w:rPr>
-        <w:t xml:space="preserve"> dữ liệu phức hợp</w:t>
+        <w:t>kiểu dữ liệu phức hợp</w:t>
       </w:r>
       <w:r>
         <w:t xml:space="preserve"> (or </w:t>
@@ -5789,47 +5768,27 @@
         <w:t>):</w:t>
       </w:r>
       <w:r>
-        <w:t xml:space="preserve"> là kiểu dữ liệu được hình thành từ những kiểu dữ liệu đã có (hình thành từ các kiểu dữ liệu đơn giản), hoặc từ các kiểu dữ liệu phức hợp đã được tạo trước đó. </w:t>
-      </w:r>
-      <w:proofErr w:type="gramStart"/>
-      <w:r>
-        <w:t>Mục đích tạo ra các kiểu dữ liệu này nhằm mục đích gần gủi với các đối tượng mà chúng ta cần phải xử lí.</w:t>
-      </w:r>
-      <w:proofErr w:type="gramEnd"/>
-      <w:r>
-        <w:t xml:space="preserve"> Trong kiểu dữ liệu phức hợp, nó được chia thành hai loại bao gồm</w:t>
+        <w:t xml:space="preserve"> là kiểu dữ liệu được hình thành từ những kiểu dữ liệu đã có (hình thành từ các kiểu dữ liệu đơn giản), hoặc từ các kiểu dữ liệu phức hợp đã được tạo trước đó. Mục đích tạo ra các kiểu dữ liệu này nhằm mục đích gần gủi với các đối tượng mà chúng ta cần phải xử lí. Trong kiểu dữ liệu phức hợp, nó được chia thành hai loại bao gồm</w:t>
       </w:r>
     </w:p>
     <w:p>
       <w:r>
-        <w:t xml:space="preserve">Nếu </w:t>
-      </w:r>
-      <w:proofErr w:type="gramStart"/>
-      <w:r>
-        <w:t>giá  trị</w:t>
-      </w:r>
-      <w:proofErr w:type="gramEnd"/>
-      <w:r>
-        <w:t xml:space="preserve"> được lưu có cùng một kiểu dữ liệu, thì thông thường chúng là mảng</w:t>
+        <w:t>Nếu giá  trị được lưu có cùng một kiểu dữ liệu, thì thông thường chúng là mảng</w:t>
       </w:r>
     </w:p>
     <w:p>
-      <w:proofErr w:type="gramStart"/>
       <w:r>
         <w:t>Nếu giá trị được lưu khác kiểu dữ liệu với nhau, thì thông thường chúng là dữ liệu có cấu trúc (struct).</w:t>
       </w:r>
       <w:bookmarkEnd w:id="5"/>
-      <w:proofErr w:type="gramEnd"/>
     </w:p>
     <w:p>
-      <w:proofErr w:type="gramStart"/>
       <w:r>
         <w:t>Cấu trúc dữ liệu là cách tổ chức dữ liệu có thứ tự, có tính logic, có hệ thống sao cho việc lưu trữ dữ liệu và sử dụng dữ liệu bên trong cấu trúc đó một cách có hiệu quả</w:t>
       </w:r>
       <w:r>
         <w:t>.</w:t>
       </w:r>
-      <w:proofErr w:type="gramEnd"/>
     </w:p>
     <w:p>
       <w:r>
@@ -5871,15 +5830,7 @@
         <w:t>Thuật toán</w:t>
       </w:r>
       <w:r>
-        <w:t xml:space="preserve"> là phương pháp được tổ chức </w:t>
-      </w:r>
-      <w:proofErr w:type="gramStart"/>
-      <w:r>
-        <w:t>theo</w:t>
-      </w:r>
-      <w:proofErr w:type="gramEnd"/>
-      <w:r>
-        <w:t xml:space="preserve"> các bước có</w:t>
+        <w:t xml:space="preserve"> là phương pháp được tổ chức theo các bước có</w:t>
       </w:r>
       <w:r>
         <w:t xml:space="preserve"> tính logic sao cho</w:t>
@@ -5935,15 +5886,7 @@
     </w:p>
     <w:p>
       <w:r>
-        <w:t xml:space="preserve">Quá trình thuật toán được thực hiện và cho đến khi kết thúc, ta có được output </w:t>
-      </w:r>
-      <w:proofErr w:type="gramStart"/>
-      <w:r>
-        <w:t>theo</w:t>
-      </w:r>
-      <w:proofErr w:type="gramEnd"/>
-      <w:r>
-        <w:t xml:space="preserve"> yêu cầu</w:t>
+        <w:t>Quá trình thuật toán được thực hiện và cho đến khi kết thúc, ta có được output theo yêu cầu</w:t>
       </w:r>
     </w:p>
     <w:p>
@@ -5963,25 +5906,12 @@
       </w:r>
     </w:p>
     <w:p>
-      <w:proofErr w:type="gramStart"/>
-      <w:r>
-        <w:t>Struct cho phép chúng ta định nghĩa ra một kiểu dữ liệu mới, từ các kiểu dữ liệu trừu tượng mà chúng ta đã tạo hoặc từ các kiểu dữ liệu cơ bản.</w:t>
-      </w:r>
-      <w:proofErr w:type="gramEnd"/>
-      <w:r>
-        <w:t xml:space="preserve"> Kích thước vùng nhớ của </w:t>
+      <w:r>
+        <w:t xml:space="preserve">Struct cho phép chúng ta định nghĩa ra một kiểu dữ liệu mới, từ các kiểu dữ liệu trừu tượng mà chúng ta đã tạo hoặc từ các kiểu dữ liệu cơ bản. Kích thước vùng nhớ của </w:t>
       </w:r>
       <w:r>
         <w:lastRenderedPageBreak/>
-        <w:t xml:space="preserve">kiểu dữ liệu này phụ thuộc vào các thuộc tính </w:t>
-      </w:r>
-      <w:proofErr w:type="gramStart"/>
-      <w:r>
-        <w:t>( là</w:t>
-      </w:r>
-      <w:proofErr w:type="gramEnd"/>
-      <w:r>
-        <w:t xml:space="preserve"> các thành viên bên trong struct mà ta khai báo )</w:t>
+        <w:t>kiểu dữ liệu này phụ thuộc vào các thuộc tính ( là các thành viên bên trong struct mà ta khai báo )</w:t>
       </w:r>
       <w:r>
         <w:t xml:space="preserve">, </w:t>
@@ -5996,47 +5926,13 @@
         <w:t xml:space="preserve"> tổng kích thước của các thuộc tính bên trong</w:t>
       </w:r>
       <w:r>
-        <w:t xml:space="preserve">. </w:t>
-      </w:r>
-      <w:proofErr w:type="gramStart"/>
-      <w:r>
-        <w:t>kiểu</w:t>
-      </w:r>
-      <w:proofErr w:type="gramEnd"/>
-      <w:r>
-        <w:t xml:space="preserve"> dữ liệu tạo ra từ struct là kiểu dữ liệu mà do người lập trình viên tự định nghĩa, nó giúp cho chúng ta đóng gói các thuộc tính là các biến liên quan đến một đối tượng nào đó. </w:t>
-      </w:r>
-      <w:proofErr w:type="gramStart"/>
-      <w:r>
-        <w:t>Việc sử dụng kiểu dữ liệu tạo ra từ struct giúp cho chúng ta quản lí các biến được tốt hơn.</w:t>
-      </w:r>
-      <w:proofErr w:type="gramEnd"/>
+        <w:t>. kiểu dữ liệu tạo ra từ struct là kiểu dữ liệu mà do người lập trình viên tự định nghĩa, nó giúp cho chúng ta đóng gói các thuộc tính là các biến liên quan đến một đối tượng nào đó. Việc sử dụng kiểu dữ liệu tạo ra từ struct giúp cho chúng ta quản lí các biến được tốt hơn.</w:t>
+      </w:r>
     </w:p>
     <w:p>
       <w:r>
-        <w:t xml:space="preserve">Trong C++, Kiểu dữ liệu này có thể cấp phát </w:t>
-      </w:r>
-      <w:proofErr w:type="gramStart"/>
-      <w:r>
-        <w:t>theo</w:t>
-      </w:r>
-      <w:proofErr w:type="gramEnd"/>
-      <w:r>
-        <w:t xml:space="preserve"> vùng nhớ stack hoặc vùng nhớ heap trên thanh RAM. </w:t>
-      </w:r>
-      <w:proofErr w:type="gramStart"/>
-      <w:r>
-        <w:t>Tuy nhiên cơ chế cấp phát vùng nhớ cho các thuộc tính bên trong đều được liền kề nhau.</w:t>
-      </w:r>
-      <w:proofErr w:type="gramEnd"/>
-      <w:r>
-        <w:t xml:space="preserve"> </w:t>
-      </w:r>
-      <w:proofErr w:type="gramStart"/>
-      <w:r>
-        <w:t>Mỗi lần cấp phát cho thuộc tính của kiểu dữ liệu struct này là 4 byte.</w:t>
-      </w:r>
-      <w:proofErr w:type="gramEnd"/>
+        <w:t>Trong C++, Kiểu dữ liệu này có thể cấp phát theo vùng nhớ stack hoặc vùng nhớ heap trên thanh RAM. Tuy nhiên cơ chế cấp phát vùng nhớ cho các thuộc tính bên trong đều được liền kề nhau. Mỗi lần cấp phát cho thuộc tính của kiểu dữ liệu struct này là 4 byte.</w:t>
+      </w:r>
     </w:p>
     <w:p>
       <w:r>
@@ -6466,7 +6362,6 @@
       </w:r>
     </w:p>
     <w:p>
-      <w:proofErr w:type="gramStart"/>
       <w:r>
         <w:t xml:space="preserve">Array là một cấu trúc dữ liệu chứa các phần tử có cùng dữ liệu giống nhau, dữ liệu của các phần tử này </w:t>
       </w:r>
@@ -6482,34 +6377,12 @@
       <w:r>
         <w:t xml:space="preserve"> hoặc các kiểu dữ liệu đơn giản.</w:t>
       </w:r>
-      <w:proofErr w:type="gramEnd"/>
-      <w:r>
-        <w:t xml:space="preserve"> </w:t>
-      </w:r>
-      <w:proofErr w:type="gramStart"/>
-      <w:r>
-        <w:t>Đối với cấu trúc dữ liệu này, trong C++ và 1 số ngôn ngữ khác, đều có mảng tĩnh và mảng động.</w:t>
-      </w:r>
-      <w:proofErr w:type="gramEnd"/>
-      <w:r>
-        <w:t xml:space="preserve"> </w:t>
-      </w:r>
-      <w:proofErr w:type="gramStart"/>
-      <w:r>
-        <w:t>Đối với mảng tĩnh cần biết số lượng trước khi thực hiện.</w:t>
-      </w:r>
-      <w:proofErr w:type="gramEnd"/>
-      <w:r>
-        <w:t xml:space="preserve"> </w:t>
-      </w:r>
-      <w:proofErr w:type="gramStart"/>
-      <w:r>
-        <w:t xml:space="preserve">Việc cấp phát cho vùng nhớ này ngay khi chương trình </w:t>
+      <w:r>
+        <w:t xml:space="preserve"> Đối với cấu trúc dữ liệu này, trong C++ và 1 số ngôn ngữ khác, đều có mảng tĩnh và mảng động. Đối với mảng tĩnh cần biết số lượng trước khi thực hiện. Việc cấp phát cho vùng nhớ này ngay khi chương trình </w:t>
       </w:r>
       <w:r>
         <w:t>hoạt động.</w:t>
       </w:r>
-      <w:proofErr w:type="gramEnd"/>
       <w:r>
         <w:t xml:space="preserve"> </w:t>
       </w:r>
@@ -6591,13 +6464,8 @@
       </w:tr>
     </w:tbl>
     <w:p>
-      <w:proofErr w:type="gramStart"/>
-      <w:r>
-        <w:t>Trong quá trình sử dụng mảng tĩnh, số lượng phần tử phải là một giá trị số nguyên dương nhất định hoặc là một hằng số có giá trị là số nguyên dương.</w:t>
-      </w:r>
-      <w:proofErr w:type="gramEnd"/>
-      <w:r>
-        <w:t xml:space="preserve"> </w:t>
+      <w:r>
+        <w:t xml:space="preserve">Trong quá trình sử dụng mảng tĩnh, số lượng phần tử phải là một giá trị số nguyên dương nhất định hoặc là một hằng số có giá trị là số nguyên dương. </w:t>
       </w:r>
       <w:r>
         <w:t xml:space="preserve">Các vùng nhớ cấp </w:t>
@@ -6607,37 +6475,16 @@
         <w:t xml:space="preserve">phát cho mảng tĩnh được lưu tại vùng nhớ stack. </w:t>
       </w:r>
       <w:r>
-        <w:t xml:space="preserve">Việc cấp phát mảng và </w:t>
-      </w:r>
-      <w:proofErr w:type="gramStart"/>
-      <w:r>
-        <w:t>thu</w:t>
-      </w:r>
-      <w:proofErr w:type="gramEnd"/>
-      <w:r>
-        <w:t xml:space="preserve"> hồi là do CPU thực hiện quá trình này.</w:t>
+        <w:t>Việc cấp phát mảng và thu hồi là do CPU thực hiện quá trình này.</w:t>
       </w:r>
     </w:p>
     <w:p/>
     <w:p>
-      <w:proofErr w:type="gramStart"/>
       <w:r>
         <w:t>Đối với mảng động, số lượng mảng</w:t>
       </w:r>
       <w:r>
-        <w:t xml:space="preserve"> có thể là một biến chứa giá trị số nguyên dương, một giá trị số nguyên dương nhất định hoặc một hằng số có giá trị là số nguyên dương.</w:t>
-      </w:r>
-      <w:proofErr w:type="gramEnd"/>
-      <w:r>
-        <w:t xml:space="preserve"> Vùng nhớ cấp phát cho mảng động được lưu tại vùng nhớ heap trên thanh ram. Việc giải phóng, cấp phát vùng nhớ này do người lập trình thực hiện. Tuy nhiên, trên thực tế khi chương trình kết thúc, vùng nhớ này sẽ bị </w:t>
-      </w:r>
-      <w:proofErr w:type="gramStart"/>
-      <w:r>
-        <w:t>thu</w:t>
-      </w:r>
-      <w:proofErr w:type="gramEnd"/>
-      <w:r>
-        <w:t xml:space="preserve"> hồi và giải phóng để cung cấp cho các phần mềm khác nếu phần mềm nào đó cần sử dụng.</w:t>
+        <w:t xml:space="preserve"> có thể là một biến chứa giá trị số nguyên dương, một giá trị số nguyên dương nhất định hoặc một hằng số có giá trị là số nguyên dương. Vùng nhớ cấp phát cho mảng động được lưu tại vùng nhớ heap trên thanh ram. Việc giải phóng, cấp phát vùng nhớ này do người lập trình thực hiện. Tuy nhiên, trên thực tế khi chương trình kết thúc, vùng nhớ này sẽ bị thu hồi và giải phóng để cung cấp cho các phần mềm khác nếu phần mềm nào đó cần sử dụng.</w:t>
       </w:r>
     </w:p>
     <w:p>
@@ -6752,32 +6599,11 @@
       </w:r>
     </w:p>
     <w:p>
-      <w:proofErr w:type="gramStart"/>
-      <w:r>
-        <w:t>Array list là một cấu trúc dữ liệu, có thể gọi là siêu mảng động, nó có các tính chất và các chức năng lưu trữ tương tự như mảng động và mãng tĩnh.</w:t>
-      </w:r>
-      <w:proofErr w:type="gramEnd"/>
-      <w:r>
-        <w:t xml:space="preserve"> </w:t>
-      </w:r>
-      <w:proofErr w:type="gramStart"/>
-      <w:r>
-        <w:t>Tuy nhiên, đối vớ</w:t>
-      </w:r>
-      <w:r>
-        <w:t>i Array list, việc cấp phát lần đầu, cấp phát lại bằng cách thêm phần tử hoặc giảm bớt phần tử được thực hiện và hỗ trợ, giúp cho lập trình viên sử dụng, thao tác và lưu trữ dữ liệu một cách dễ dàng hơn.</w:t>
-      </w:r>
-      <w:proofErr w:type="gramEnd"/>
-      <w:r>
-        <w:t xml:space="preserve"> Thông thường, Array list có thể được hổ trợ đối với một số ngôn ngữ lập trình như các kiểu dữ liệu cơ bản. Tuy nhiên Array list có thể là được tạo ra bởi một </w:t>
-      </w:r>
-      <w:proofErr w:type="gramStart"/>
-      <w:r>
-        <w:t>thư</w:t>
-      </w:r>
-      <w:proofErr w:type="gramEnd"/>
-      <w:r>
-        <w:t xml:space="preserve"> viện, hay API library trong một số ngôn ngữ khác. </w:t>
+      <w:r>
+        <w:t>Array list là một cấu trúc dữ liệu, có thể gọi là siêu mảng động, nó có các tính chất và các chức năng lưu trữ tương tự như mảng động và mãng tĩnh. Tuy nhiên, đối vớ</w:t>
+      </w:r>
+      <w:r>
+        <w:t xml:space="preserve">i Array list, việc cấp phát lần đầu, cấp phát lại bằng cách thêm phần tử hoặc giảm bớt phần tử được thực hiện và hỗ trợ, giúp cho lập trình viên sử dụng, thao tác và lưu trữ dữ liệu một cách dễ dàng hơn. Thông thường, Array list có thể được hổ trợ đối với một số ngôn ngữ lập trình như các kiểu dữ liệu cơ bản. Tuy nhiên Array list có thể là được tạo ra bởi một thư viện, hay API library trong một số ngôn ngữ khác. </w:t>
       </w:r>
     </w:p>
     <w:p>
@@ -6887,29 +6713,10 @@
         <w:t>.</w:t>
       </w:r>
       <w:r>
-        <w:t xml:space="preserve"> </w:t>
-      </w:r>
-      <w:proofErr w:type="gramStart"/>
-      <w:r>
-        <w:t>Tuy nhiên, trong thực tế, khi cấp phát một vùng nhớ cho node, nó sẽ cấp phát tại địa chỉ lớn nhất hiện tại trên vùng nhớ stack của thanh RAM.</w:t>
-      </w:r>
-      <w:proofErr w:type="gramEnd"/>
-      <w:r>
-        <w:t xml:space="preserve"> Trong C++, danh sách liên kết đơn được tạo ra từ kiểu dữ liệu struct, mỗi node thuộc kiểu dữ liệu được định nghĩa từ struct này. Trong các node, sẽ có 2 thành phần bao gồm một pointer trỏ đến node tiếp </w:t>
-      </w:r>
-      <w:proofErr w:type="gramStart"/>
-      <w:r>
-        <w:t>theo</w:t>
-      </w:r>
-      <w:proofErr w:type="gramEnd"/>
-      <w:r>
-        <w:t>, và thành phần thứ hai là d</w:t>
-      </w:r>
-      <w:r>
-        <w:t>a</w:t>
-      </w:r>
-      <w:r>
-        <w:t>ta</w:t>
+        <w:t xml:space="preserve"> Tuy nhiên, trong thực tế, khi cấp phát một vùng nhớ cho node, nó sẽ cấp phát tại địa chỉ lớn nhất hiện tại trên vùng nhớ stack của thanh RAM.</w:t>
+      </w:r>
+      <w:r>
+        <w:t xml:space="preserve"> Trong C++, danh sách liên kết đơn được tạo ra từ kiểu dữ liệu struct, mỗi node thuộc kiểu dữ liệu được định nghĩa từ struct này. Trong các node, sẽ có 2 thành phần bao gồm một pointer trỏ đến node tiếp theo, và thành phần thứ hai là data</w:t>
       </w:r>
     </w:p>
     <w:tbl>
@@ -8091,37 +7898,17 @@
         <w:t>segment</w:t>
       </w:r>
       <w:r>
-        <w:t xml:space="preserve"> được tạo ra dựa </w:t>
-      </w:r>
-      <w:proofErr w:type="gramStart"/>
-      <w:r>
-        <w:t>theo</w:t>
-      </w:r>
-      <w:proofErr w:type="gramEnd"/>
-      <w:r>
-        <w:t xml:space="preserve"> cấu trúc dữ liệu stack này. </w:t>
-      </w:r>
-      <w:proofErr w:type="gramStart"/>
+        <w:t xml:space="preserve"> được tạo ra dựa theo cấu trúc dữ liệu stack này. </w:t>
+      </w:r>
       <w:r>
         <w:t>Cấu trúc dữ liệu Stack được hổ trợ hầu hết trên các ngôn ngữ lập trình và cung cấp các hàm đi kèm nhằm mục đích giúp cho lập trình viên thao tác lên cấu trúc dữ liệu này dễ dàng hơn.</w:t>
       </w:r>
-      <w:proofErr w:type="gramEnd"/>
       <w:r>
         <w:t xml:space="preserve"> </w:t>
       </w:r>
-      <w:proofErr w:type="gramStart"/>
-      <w:r>
-        <w:t>Ngoài ra, cơ chế của Stack là LIFO.</w:t>
-      </w:r>
-      <w:proofErr w:type="gramEnd"/>
-      <w:r>
-        <w:t xml:space="preserve">  </w:t>
-      </w:r>
-      <w:proofErr w:type="gramStart"/>
-      <w:r>
-        <w:t>Nó nghĩa là thành phần nào được đưa vào sau thì lấy ra trước.</w:t>
-      </w:r>
-      <w:proofErr w:type="gramEnd"/>
+      <w:r>
+        <w:t>Ngoài ra, cơ chế của Stack là LIFO.  Nó nghĩa là thành phần nào được đưa vào sau thì lấy ra trước.</w:t>
+      </w:r>
       <w:r>
         <w:t xml:space="preserve"> Một ví dụ điển hình thực tế khi nói về cơ chế của stack là việc sắp các dĩa chồng nhau, nếu dĩa nào vào sau thì </w:t>
       </w:r>
@@ -8137,6 +7924,9 @@
         <w:ind w:left="1440"/>
       </w:pPr>
       <w:r>
+        <w:rPr>
+          <w:noProof/>
+        </w:rPr>
         <w:drawing>
           <wp:inline distT="0" distB="0" distL="0" distR="0">
             <wp:extent cx="3159760" cy="2604135"/>
@@ -8194,24 +7984,14 @@
       <w:r>
         <w:t xml:space="preserve">Figure </w:t>
       </w:r>
-      <w:r>
-        <w:fldChar w:fldCharType="begin"/>
-      </w:r>
-      <w:r>
-        <w:instrText xml:space="preserve"> SEQ Figure \* ARABIC </w:instrText>
-      </w:r>
-      <w:r>
-        <w:fldChar w:fldCharType="separate"/>
-      </w:r>
-      <w:r>
-        <w:rPr>
-          <w:noProof/>
-        </w:rPr>
-        <w:t>1</w:t>
-      </w:r>
-      <w:r>
-        <w:fldChar w:fldCharType="end"/>
-      </w:r>
+      <w:fldSimple w:instr=" SEQ Figure \* ARABIC ">
+        <w:r>
+          <w:rPr>
+            <w:noProof/>
+          </w:rPr>
+          <w:t>1</w:t>
+        </w:r>
+      </w:fldSimple>
       <w:r>
         <w:t>: D</w:t>
       </w:r>
@@ -8617,11 +8397,7 @@
     </w:p>
     <w:p>
       <w:r>
-        <w:t xml:space="preserve">Queue là một cấu trúc dữ liệu mà nó được tạo ra bằng cách cập nhật từ danh sách liên kết đơn. Hầu hết, các ngôn ngữ lập trình đều hỗ trợ Queue và cung cấp các function giúp lập trình viên thao tác với dữ liệu bên trong Queue một cách dễ dàng hơn. Queue khác Stack ở cơ chế FIFO. </w:t>
-      </w:r>
-      <w:proofErr w:type="gramStart"/>
-      <w:r>
-        <w:t xml:space="preserve">Nó có nghĩa là thành phần nào vào trước thì sẽ được </w:t>
+        <w:t xml:space="preserve">Queue là một cấu trúc dữ liệu mà nó được tạo ra bằng cách cập nhật từ danh sách liên kết đơn. Hầu hết, các ngôn ngữ lập trình đều hỗ trợ Queue và cung cấp các function giúp lập trình viên thao tác với dữ liệu bên trong Queue một cách dễ dàng hơn. Queue khác Stack ở cơ chế FIFO. Nó có nghĩa là thành phần nào vào trước thì sẽ được </w:t>
       </w:r>
       <w:r>
         <w:t xml:space="preserve">lấy </w:t>
@@ -8630,19 +8406,7 @@
         <w:t>ra trước</w:t>
       </w:r>
       <w:r>
-        <w:t>.</w:t>
-      </w:r>
-      <w:proofErr w:type="gramEnd"/>
-      <w:r>
-        <w:t xml:space="preserve"> </w:t>
-      </w:r>
-      <w:proofErr w:type="gramStart"/>
-      <w:r>
-        <w:t>Một ví dụ điển hình cho Queue là những khách hàng sắp xếp thứ tự mua hàng, nếu khách hàng nào vào trước thì sẽ mua và đi ra trước.</w:t>
-      </w:r>
-      <w:proofErr w:type="gramEnd"/>
-      <w:r>
-        <w:t xml:space="preserve"> Những người nào vào sau thì sẽ ra sau</w:t>
+        <w:t>. Một ví dụ điển hình cho Queue là những khách hàng sắp xếp thứ tự mua hàng, nếu khách hàng nào vào trước thì sẽ mua và đi ra trước. Những người nào vào sau thì sẽ ra sau</w:t>
       </w:r>
       <w:r>
         <w:t>…</w:t>
@@ -8802,13 +8566,7 @@
               <w:ind w:firstLine="0"/>
             </w:pPr>
             <w:r>
-              <w:t>myQueue.</w:t>
-            </w:r>
-            <w:r>
-              <w:t>back</w:t>
-            </w:r>
-            <w:r>
-              <w:t>();</w:t>
+              <w:t>myQueue.back();</w:t>
             </w:r>
           </w:p>
           <w:p>
@@ -8857,19 +8615,7 @@
               <w:ind w:firstLine="0"/>
             </w:pPr>
             <w:r>
-              <w:t>myQueue.</w:t>
-            </w:r>
-            <w:r>
-              <w:t>push</w:t>
-            </w:r>
-            <w:r>
-              <w:t>(</w:t>
-            </w:r>
-            <w:r>
-              <w:t>x</w:t>
-            </w:r>
-            <w:r>
-              <w:t>);</w:t>
+              <w:t>myQueue.push(x);</w:t>
             </w:r>
           </w:p>
           <w:p>
@@ -8924,13 +8670,7 @@
               <w:ind w:firstLine="0"/>
             </w:pPr>
             <w:r>
-              <w:t>myQueue.</w:t>
-            </w:r>
-            <w:r>
-              <w:t>Empty</w:t>
-            </w:r>
-            <w:r>
-              <w:t>();</w:t>
+              <w:t>myQueue.Empty();</w:t>
             </w:r>
           </w:p>
           <w:p>
@@ -8982,13 +8722,7 @@
               <w:ind w:firstLine="0"/>
             </w:pPr>
             <w:r>
-              <w:t>myQueue.</w:t>
-            </w:r>
-            <w:r>
-              <w:t>pop</w:t>
-            </w:r>
-            <w:r>
-              <w:t>();</w:t>
+              <w:t>myQueue.pop();</w:t>
             </w:r>
           </w:p>
           <w:p>
@@ -9040,13 +8774,7 @@
               <w:ind w:firstLine="0"/>
             </w:pPr>
             <w:r>
-              <w:t>myQueue.</w:t>
-            </w:r>
-            <w:r>
-              <w:t>swap</w:t>
-            </w:r>
-            <w:r>
-              <w:t>();</w:t>
+              <w:t>myQueue.swap();</w:t>
             </w:r>
             <w:r>
               <w:t xml:space="preserve"> </w:t>
@@ -9093,13 +8821,7 @@
               <w:ind w:firstLine="0"/>
             </w:pPr>
             <w:r>
-              <w:t>myQueue.</w:t>
-            </w:r>
-            <w:r>
-              <w:t>size</w:t>
-            </w:r>
-            <w:r>
-              <w:t>();</w:t>
+              <w:t>myQueue.size();</w:t>
             </w:r>
           </w:p>
           <w:p>
@@ -9124,73 +8846,23 @@
     </w:p>
     <w:p>
       <w:r>
-        <w:t xml:space="preserve">Tree là một cấu trúc dữ liệu mà trong cây nó có ít nhất 2 thành phần có chức năng liên kết đến các node khác. </w:t>
-      </w:r>
-      <w:proofErr w:type="gramStart"/>
-      <w:r>
-        <w:t>Trong tree, có một cấu trúc dữ liệu chi tiết hơn gọi là cây nhị</w:t>
-      </w:r>
-      <w:r>
-        <w:t xml:space="preserve"> phân.</w:t>
-      </w:r>
-      <w:proofErr w:type="gramEnd"/>
-      <w:r>
-        <w:t xml:space="preserve"> </w:t>
-      </w:r>
-      <w:proofErr w:type="gramStart"/>
+        <w:t>Tree là một cấu trúc dữ liệu mà trong cây nó có ít nhất 2 thành phần có chức năng liên kết đến các node khác. Trong tree, có một cấu trúc dữ liệu chi tiết hơn gọi là cây nhị</w:t>
+      </w:r>
+      <w:r>
+        <w:t xml:space="preserve"> phân. </w:t>
+      </w:r>
       <w:r>
         <w:t xml:space="preserve">Cây nhị phân được tạo ra dựa trên cơ chế </w:t>
       </w:r>
       <w:r>
-        <w:t>của danh sách liên kết, tuy nhiên các thành phần bên trong cây có thêm một thuộc tính link nhằm liên kết thêm một node khác.</w:t>
-      </w:r>
-      <w:proofErr w:type="gramEnd"/>
-      <w:r>
-        <w:t xml:space="preserve"> </w:t>
-      </w:r>
-      <w:proofErr w:type="gramStart"/>
-      <w:r>
-        <w:t>Cứ mỗi node trong cây nhị phân, nó sẽ trỏ đến 2 node khác và tại mỗi node thì chỉ quản lí một data nào đó.</w:t>
-      </w:r>
-      <w:proofErr w:type="gramEnd"/>
-      <w:r>
-        <w:t xml:space="preserve"> </w:t>
-      </w:r>
-      <w:proofErr w:type="gramStart"/>
-      <w:r>
-        <w:t>Hầu hết cấu trúc dữ liệu này không được tạo ra sẵn để lập trình viên sử dụ</w:t>
-      </w:r>
-      <w:r>
-        <w:t>ng mà người lập trình viên cần tạo ra chúng.</w:t>
-      </w:r>
-      <w:proofErr w:type="gramEnd"/>
-      <w:r>
-        <w:t xml:space="preserve"> </w:t>
-      </w:r>
-      <w:proofErr w:type="gramStart"/>
-      <w:r>
-        <w:t>Một số hàm cần xây dựng khi thao tác với cấu trúc dữ liệu này là thêm, xóa, sửa, và xuất giá trị giữa các node.</w:t>
-      </w:r>
-      <w:proofErr w:type="gramEnd"/>
-      <w:r>
-        <w:t xml:space="preserve"> Ngoài ra, cây nhị phân cân bằng là một cấu trúc dữ liệu được cập </w:t>
-      </w:r>
-      <w:proofErr w:type="gramStart"/>
-      <w:r>
-        <w:t>nhật  từ</w:t>
-      </w:r>
-      <w:proofErr w:type="gramEnd"/>
-      <w:r>
-        <w:t xml:space="preserve"> cây nhị phân sao cho các node thuộc một tầng không bị chênh lệnh quá 1 node con ở giữa các node.</w:t>
-      </w:r>
-      <w:r>
-        <w:t xml:space="preserve"> </w:t>
-      </w:r>
-      <w:proofErr w:type="gramStart"/>
-      <w:r>
-        <w:t>Có nghĩa là, tại một node, độ cao của cây con trái và độ cao của cây con phải của node nào đó bị chênh lệnh không quá một.</w:t>
-      </w:r>
-      <w:proofErr w:type="gramEnd"/>
+        <w:t>của danh sách liên kết, tuy nhiên các thành phần bên trong cây có thêm một thuộc tính link nhằm liên kết thêm một node khác. Cứ mỗi node trong cây nhị phân, nó sẽ trỏ đến 2 node khác và tại mỗi node thì chỉ quản lí một data nào đó. Hầu hết cấu trúc dữ liệu này không được tạo ra sẵn để lập trình viên sử dụ</w:t>
+      </w:r>
+      <w:r>
+        <w:t>ng mà người lập trình viên cần tạo ra chúng. Một số hàm cần xây dựng khi thao tác với cấu trúc dữ liệu này là thêm, xóa, sửa, và xuất giá trị giữa các node. Ngoài ra, cây nhị phân cân bằng là một cấu trúc dữ liệu được cập nhật  từ cây nhị phân sao cho các node thuộc một tầng không bị chênh lệnh quá 1 node con ở giữa các node.</w:t>
+      </w:r>
+      <w:r>
+        <w:t xml:space="preserve"> Có nghĩa là, tại một node, độ cao của cây con trái và độ cao của cây con phải của node nào đó bị chênh lệnh không quá một.</w:t>
+      </w:r>
     </w:p>
     <w:p>
       <w:pPr>
@@ -9212,29 +8884,8 @@
         <w:t xml:space="preserve">Hash table là một cấu trúc dữ liệu </w:t>
       </w:r>
       <w:r>
-        <w:t xml:space="preserve">được sinh ra để giải quyết vấn đề tìm kiếm một phần tử nào đó trong danh sách các phần tử, đáp ứng được độ phức tạp của thuật toán tìm kiếm là </w:t>
-      </w:r>
-      <w:proofErr w:type="gramStart"/>
-      <w:r>
-        <w:t>O(</w:t>
-      </w:r>
-      <w:proofErr w:type="gramEnd"/>
-      <w:r>
-        <w:t xml:space="preserve">1). Thay vì phải tạo ra các hàm tìm kiếm hay các thuật toán tìm kiếm cho các hàm đó, chúng ta sẽ tổ chức dữ liệu để tạo ra một cấu trúc sao cho khi ta biết được dữ liệu cần kiểm tra xem trong danh sách đó có dữ liệu cần tìm hay không, ta chỉ cần truy vết từ dữ liệu đó, thì có thể biết được nó có hay không. Với hash table, mỗi phần </w:t>
-      </w:r>
-      <w:proofErr w:type="gramStart"/>
-      <w:r>
-        <w:t>tử  sẽ</w:t>
-      </w:r>
-      <w:proofErr w:type="gramEnd"/>
-      <w:r>
-        <w:t xml:space="preserve">  có 2 thuộc tính bao gồm key and value. Phụ thuộc vào key chúng ta sẽ biết được value. Ý nghĩa key và value nó cũng tương tự như index và value của 1 element trong array. </w:t>
-      </w:r>
-      <w:proofErr w:type="gramStart"/>
-      <w:r>
-        <w:t>Tuy nhiên, key này khác với index ở chỗ nó được xác định và tạo ra thông qua value.</w:t>
-      </w:r>
-      <w:proofErr w:type="gramEnd"/>
+        <w:t>được sinh ra để giải quyết vấn đề tìm kiếm một phần tử nào đó trong danh sách các phần tử, đáp ứng được độ phức tạp của thuật toán tìm kiếm là O(1). Thay vì phải tạo ra các hàm tìm kiếm hay các thuật toán tìm kiếm cho các hàm đó, chúng ta sẽ tổ chức dữ liệu để tạo ra một cấu trúc sao cho khi ta biết được dữ liệu cần kiểm tra xem trong danh sách đó có dữ liệu cần tìm hay không, ta chỉ cần truy vết từ dữ liệu đó, thì có thể biết được nó có hay không. Với hash table, mỗi phần tử  sẽ  có 2 thuộc tính bao gồm key and value. Phụ thuộc vào key chúng ta sẽ biết được value. Ý nghĩa key và value nó cũng tương tự như index và value của 1 element trong array. Tuy nhiên, key này khác với index ở chỗ nó được xác định và tạo ra thông qua value.</w:t>
+      </w:r>
     </w:p>
     <w:p>
       <w:r>
@@ -10081,15 +9732,7 @@
     </w:p>
     <w:p>
       <w:r>
-        <w:t xml:space="preserve">Tuy nhiên trong một số trường hợp, các dữ liệu là các giá trị bên trong mảng có thể nó giống nhau, thì sẽ gây ra việc đụng </w:t>
-      </w:r>
-      <w:proofErr w:type="gramStart"/>
-      <w:r>
-        <w:t>độ(</w:t>
-      </w:r>
-      <w:proofErr w:type="gramEnd"/>
-      <w:r>
-        <w:t>conflict).</w:t>
+        <w:t>Tuy nhiên trong một số trường hợp, các dữ liệu là các giá trị bên trong mảng có thể nó giống nhau, thì sẽ gây ra việc đụng độ(conflict).</w:t>
       </w:r>
     </w:p>
     <w:p>
@@ -10479,15 +10122,7 @@
         <w:ind w:firstLine="0"/>
       </w:pPr>
       <w:r>
-        <w:t xml:space="preserve">Với mỗi phần tử trùng lặp nhưng khác index của ví dụ 2 thì ta sẽ đưa ra các công thức nhằm hạn chế việc đụng độ giữa các giá trị nhất có thể. Ví dụ như đối với số, chúng ta sẽ sử dụng các số nguyên tố để chia </w:t>
-      </w:r>
-      <w:proofErr w:type="gramStart"/>
-      <w:r>
-        <w:t>( giá</w:t>
-      </w:r>
-      <w:proofErr w:type="gramEnd"/>
-      <w:r>
-        <w:t xml:space="preserve"> trị của mảng mà người dùng nhập % số nguyên tố =&gt; index của bảng hash lưu giá trị của mảng mà người dùng nhập).</w:t>
+        <w:t>Với mỗi phần tử trùng lặp nhưng khác index của ví dụ 2 thì ta sẽ đưa ra các công thức nhằm hạn chế việc đụng độ giữa các giá trị nhất có thể. Ví dụ như đối với số, chúng ta sẽ sử dụng các số nguyên tố để chia ( giá trị của mảng mà người dùng nhập % số nguyên tố =&gt; index của bảng hash lưu giá trị của mảng mà người dùng nhập).</w:t>
       </w:r>
     </w:p>
     <w:p>
@@ -10502,7 +10137,6 @@
       <w:pPr>
         <w:ind w:firstLine="0"/>
       </w:pPr>
-      <w:proofErr w:type="gramStart"/>
       <w:r>
         <w:t>Việc tạo ra cấu trúc dữ liệu này, nó không có một cấu trúc nhất định mà nó phụ thuộc vào dữ liệu đầu vào để thiết kế</w:t>
       </w:r>
@@ -10512,7 +10146,6 @@
       <w:r>
         <w:t xml:space="preserve"> cho cấu trúc dữ liệu hash table phù hợp với dữ liệu đó.</w:t>
       </w:r>
-      <w:proofErr w:type="gramEnd"/>
     </w:p>
     <w:p>
       <w:pPr>
@@ -10527,27 +10160,14 @@
       </w:r>
     </w:p>
     <w:p>
-      <w:proofErr w:type="gramStart"/>
-      <w:r>
-        <w:t>Cấu trúc dữ liệu đồ thị là một cấu trúc dùng để biểu diễn tập hợp các node, trong đó các cặp node này sẽ được liên kết bởi các link.</w:t>
-      </w:r>
-      <w:proofErr w:type="gramEnd"/>
-      <w:r>
-        <w:t xml:space="preserve"> </w:t>
-      </w:r>
-      <w:proofErr w:type="gramStart"/>
-      <w:r>
-        <w:t xml:space="preserve">Trong đó, các node này sẽ được gọi là </w:t>
+      <w:r>
+        <w:t xml:space="preserve">Cấu trúc dữ liệu đồ thị là một cấu trúc dùng để biểu diễn tập hợp các node, trong đó các cặp node này sẽ được liên kết bởi các link. Trong đó, các node này sẽ được gọi là </w:t>
       </w:r>
       <w:r>
         <w:t>vertices</w:t>
       </w:r>
       <w:r>
-        <w:t xml:space="preserve"> và các link kết nối giữa 2 node gọi là edges.</w:t>
-      </w:r>
-      <w:proofErr w:type="gramEnd"/>
-      <w:r>
-        <w:t xml:space="preserve"> Tóm lại, một đồ thị sẽ tập hợp (V,E) trong đó, V là tập hợp các đỉnh trong đồ thị và E là tập hợp các cạnh mà kết nối các cặp điểm lại với nhau.</w:t>
+        <w:t xml:space="preserve"> và các link kết nối giữa 2 node gọi là edges. Tóm lại, một đồ thị sẽ tập hợp (V,E) trong đó, V là tập hợp các đỉnh trong đồ thị và E là tập hợp các cạnh mà kết nối các cặp điểm lại với nhau.</w:t>
       </w:r>
     </w:p>
     <w:p>
@@ -10596,15 +10216,7 @@
     </w:p>
     <w:p>
       <w:r>
-        <w:t xml:space="preserve">Tìm kiếm đầu tiên </w:t>
-      </w:r>
-      <w:proofErr w:type="gramStart"/>
-      <w:r>
-        <w:t>theo</w:t>
-      </w:r>
-      <w:proofErr w:type="gramEnd"/>
-      <w:r>
-        <w:t xml:space="preserve"> độ sâu và tìm kiếm đầu tiên theo độ rộng.</w:t>
+        <w:t>Tìm kiếm đầu tiên theo độ sâu và tìm kiếm đầu tiên theo độ rộng.</w:t>
       </w:r>
     </w:p>
     <w:p>
@@ -10614,13 +10226,7 @@
       </w:pPr>
       <w:r>
         <w:lastRenderedPageBreak/>
-        <w:t>Determine the operations of a memory stack and how it is used to implement fun</w:t>
-      </w:r>
-      <w:r>
-        <w:t>c</w:t>
-      </w:r>
-      <w:r>
-        <w:t>tion calls in a computer (P2)</w:t>
+        <w:t>Determine the operations of a memory stack and how it is used to implement function calls in a computer (P2)</w:t>
       </w:r>
     </w:p>
     <w:p>
@@ -10629,39 +10235,7 @@
         <w:t>Vùng nhớ stack được tạo ra dựa trên cơ chế hoạt động của cấu trúc dữ liệu stack</w:t>
       </w:r>
       <w:r>
-        <w:t xml:space="preserve">. </w:t>
-      </w:r>
-      <w:proofErr w:type="gramStart"/>
-      <w:r>
-        <w:t>Khi chương trình hoạt động, hàm main sẽ được gọi đầu tiên, các biến cục bộ của hàm main được lưu trữ tại vùng nhớ stack, (điều này có thể hiểu là stack push data in main function).</w:t>
-      </w:r>
-      <w:proofErr w:type="gramEnd"/>
-      <w:r>
-        <w:t xml:space="preserve"> Nếu trong hàm main ta gọi tới hàm khác (giả sử là hàm A) thì nó sẽ lưu hàm và tham số truyền hàm </w:t>
-      </w:r>
-      <w:proofErr w:type="gramStart"/>
-      <w:r>
-        <w:t>A</w:t>
-      </w:r>
-      <w:proofErr w:type="gramEnd"/>
-      <w:r>
-        <w:t xml:space="preserve"> vào stack. </w:t>
-      </w:r>
-      <w:proofErr w:type="gramStart"/>
-      <w:r>
-        <w:t>khi</w:t>
-      </w:r>
-      <w:proofErr w:type="gramEnd"/>
-      <w:r>
-        <w:t xml:space="preserve"> hàm A thực hiện xong nó sẽ pop hàm A ra khỏi vùng nhớ stack. Và khi hàm main thực hiện xong, nó cũng sẽ pop hàm main ra </w:t>
-      </w:r>
-      <w:proofErr w:type="gramStart"/>
-      <w:r>
-        <w:t>khỏi  vùng</w:t>
-      </w:r>
-      <w:proofErr w:type="gramEnd"/>
-      <w:r>
-        <w:t xml:space="preserve"> nhớ stack. Để hiểu rõ hơn ta có thể xét ví dụ sau:</w:t>
+        <w:t>. Khi chương trình hoạt động, hàm main sẽ được gọi đầu tiên, các biến cục bộ của hàm main được lưu trữ tại vùng nhớ stack, (điều này có thể hiểu là stack push data in main function). Nếu trong hàm main ta gọi tới hàm khác (giả sử là hàm A) thì nó sẽ lưu hàm và tham số truyền hàm A vào stack. khi hàm A thực hiện xong nó sẽ pop hàm A ra khỏi vùng nhớ stack. Và khi hàm main thực hiện xong, nó cũng sẽ pop hàm main ra khỏi  vùng nhớ stack. Để hiểu rõ hơn ta có thể xét ví dụ sau:</w:t>
       </w:r>
     </w:p>
     <w:p>
@@ -11443,35 +11017,11 @@
       </w:pPr>
       <w:r>
         <w:tab/>
-        <w:t xml:space="preserve">Tiếp </w:t>
-      </w:r>
-      <w:proofErr w:type="gramStart"/>
-      <w:r>
-        <w:t>theo</w:t>
-      </w:r>
-      <w:proofErr w:type="gramEnd"/>
-      <w:r>
-        <w:t xml:space="preserve">, khi chương trình gặp câu lệnh cout để in ra màn hình kết quả của hàm SquareOfSum trả về. </w:t>
-      </w:r>
-      <w:proofErr w:type="gramStart"/>
-      <w:r>
-        <w:t>Để in ra được kết quả mà hàm SquareOfSum trả về, chương trình cần gọi đến hàm SquareOfSum để thực hiện.</w:t>
-      </w:r>
-      <w:proofErr w:type="gramEnd"/>
-      <w:r>
-        <w:t xml:space="preserve"> </w:t>
-      </w:r>
-      <w:proofErr w:type="gramStart"/>
-      <w:r>
-        <w:t xml:space="preserve">Khi đó vùng nhớ stack sẽ push hai tham số </w:t>
+        <w:t xml:space="preserve">Tiếp theo, khi chương trình gặp câu lệnh cout để in ra màn hình kết quả của hàm SquareOfSum trả về. Để in ra được kết quả mà hàm SquareOfSum trả về, chương trình cần gọi đến hàm SquareOfSum để thực hiện. Khi đó vùng nhớ stack sẽ push hai tham số </w:t>
       </w:r>
       <w:r>
         <w:lastRenderedPageBreak/>
-        <w:t>được truyền vào hàm, đồng thời nó cũng push hàm SquareOfSum vào vùng nhớ stack.</w:t>
-      </w:r>
-      <w:proofErr w:type="gramEnd"/>
-      <w:r>
-        <w:t xml:space="preserve"> Khi đó, vùng nhớ stack trên thanh ram sẽ chứa như sau:</w:t>
+        <w:t>được truyền vào hàm, đồng thời nó cũng push hàm SquareOfSum vào vùng nhớ stack. Khi đó, vùng nhớ stack trên thanh ram sẽ chứa như sau:</w:t>
       </w:r>
     </w:p>
     <w:tbl>
@@ -11522,10 +11072,7 @@
               <w:ind w:firstLine="0"/>
             </w:pPr>
             <w:r>
-              <w:t>Push(SquareOfSum function, x and y</w:t>
-            </w:r>
-            <w:r>
-              <w:t>)</w:t>
+              <w:t>Push(SquareOfSum function, x and y)</w:t>
             </w:r>
           </w:p>
         </w:tc>
@@ -11538,13 +11085,7 @@
               <w:ind w:firstLine="0"/>
             </w:pPr>
             <w:r>
-              <w:t>SquareOfSum</w:t>
-            </w:r>
-            <w:r>
-              <w:t>(</w:t>
-            </w:r>
-            <w:r>
-              <w:t xml:space="preserve">), x and y </w:t>
+              <w:t xml:space="preserve">SquareOfSum(), x and y </w:t>
             </w:r>
           </w:p>
         </w:tc>
@@ -11584,7 +11125,342 @@
       </w:pPr>
       <w:r>
         <w:tab/>
-        <w:t xml:space="preserve">Tuy nhiên, khi hàm x được lưu trữ </w:t>
+        <w:t xml:space="preserve">Tuy nhiên, </w:t>
+      </w:r>
+      <w:r>
+        <w:t>sau khi hàm SquareOfSum</w:t>
+      </w:r>
+      <w:r>
+        <w:t xml:space="preserve"> được lưu trữ</w:t>
+      </w:r>
+      <w:r>
+        <w:t>, chương trình tiếp tục thực hiện các câu lệnh trong hàm này. Ta thấy rằng, trong hàm SquareOfSum gọi đến một hàm khác là Square. Trước khi đi đến hàm Square làm việc, vùng nhớ stack đã lưu hàm Square và tham số x trong hàm này vào. Khi đó trong vùng nhớ stack sẽ như sau:</w:t>
+      </w:r>
+    </w:p>
+    <w:tbl>
+      <w:tblPr>
+        <w:tblStyle w:val="TableGrid"/>
+        <w:tblW w:w="0" w:type="auto"/>
+        <w:tblLook w:val="04A0" w:firstRow="1" w:lastRow="0" w:firstColumn="1" w:lastColumn="0" w:noHBand="0" w:noVBand="1"/>
+      </w:tblPr>
+      <w:tblGrid>
+        <w:gridCol w:w="4927"/>
+        <w:gridCol w:w="4927"/>
+      </w:tblGrid>
+      <w:tr>
+        <w:tc>
+          <w:tcPr>
+            <w:tcW w:w="4927" w:type="dxa"/>
+          </w:tcPr>
+          <w:p>
+            <w:pPr>
+              <w:ind w:firstLine="0"/>
+            </w:pPr>
+            <w:r>
+              <w:t>Acction</w:t>
+            </w:r>
+          </w:p>
+        </w:tc>
+        <w:tc>
+          <w:tcPr>
+            <w:tcW w:w="4927" w:type="dxa"/>
+          </w:tcPr>
+          <w:p>
+            <w:pPr>
+              <w:ind w:firstLine="0"/>
+            </w:pPr>
+            <w:r>
+              <w:t>Memory stack</w:t>
+            </w:r>
+          </w:p>
+        </w:tc>
+      </w:tr>
+      <w:tr>
+        <w:tc>
+          <w:tcPr>
+            <w:tcW w:w="4927" w:type="dxa"/>
+          </w:tcPr>
+          <w:p>
+            <w:pPr>
+              <w:ind w:firstLine="0"/>
+            </w:pPr>
+            <w:r>
+              <w:t>Push(Square and x)</w:t>
+            </w:r>
+          </w:p>
+        </w:tc>
+        <w:tc>
+          <w:tcPr>
+            <w:tcW w:w="4927" w:type="dxa"/>
+          </w:tcPr>
+          <w:p>
+            <w:pPr>
+              <w:ind w:firstLine="0"/>
+            </w:pPr>
+            <w:r>
+              <w:t>Square and x</w:t>
+            </w:r>
+          </w:p>
+        </w:tc>
+      </w:tr>
+      <w:tr>
+        <w:tc>
+          <w:tcPr>
+            <w:tcW w:w="4927" w:type="dxa"/>
+          </w:tcPr>
+          <w:p>
+            <w:pPr>
+              <w:ind w:firstLine="0"/>
+            </w:pPr>
+            <w:r>
+              <w:t>Push(SquareOfSum function, x and y)</w:t>
+            </w:r>
+          </w:p>
+        </w:tc>
+        <w:tc>
+          <w:tcPr>
+            <w:tcW w:w="4927" w:type="dxa"/>
+          </w:tcPr>
+          <w:p>
+            <w:pPr>
+              <w:ind w:firstLine="0"/>
+            </w:pPr>
+            <w:r>
+              <w:t xml:space="preserve">SquareOfSum(), x and y </w:t>
+            </w:r>
+          </w:p>
+        </w:tc>
+      </w:tr>
+      <w:tr>
+        <w:tc>
+          <w:tcPr>
+            <w:tcW w:w="4927" w:type="dxa"/>
+          </w:tcPr>
+          <w:p>
+            <w:pPr>
+              <w:ind w:firstLine="0"/>
+            </w:pPr>
+            <w:r>
+              <w:t>Push(main function, a and b)</w:t>
+            </w:r>
+          </w:p>
+        </w:tc>
+        <w:tc>
+          <w:tcPr>
+            <w:tcW w:w="4927" w:type="dxa"/>
+          </w:tcPr>
+          <w:p>
+            <w:pPr>
+              <w:ind w:firstLine="0"/>
+            </w:pPr>
+            <w:r>
+              <w:t>main(), a, b</w:t>
+            </w:r>
+          </w:p>
+        </w:tc>
+      </w:tr>
+    </w:tbl>
+    <w:p>
+      <w:pPr>
+        <w:ind w:firstLine="0"/>
+      </w:pPr>
+    </w:p>
+    <w:p>
+      <w:pPr>
+        <w:ind w:firstLine="0"/>
+      </w:pPr>
+      <w:r>
+        <w:t>Trong hàm Square, sau khi thực hiện tính toán x*x thì nó trả về giá trị tính toán của biểu thức x*x này thông qua tên hàm. Sau khi trả về giá trị đó, vùng nhớ stack sẽ pop hàm Square và tham số x ra khỏi vùng nhớ. Khi đó, trong vùng nhớ stack chỉ còn như sau:</w:t>
+      </w:r>
+    </w:p>
+    <w:tbl>
+      <w:tblPr>
+        <w:tblStyle w:val="TableGrid"/>
+        <w:tblW w:w="0" w:type="auto"/>
+        <w:tblLook w:val="04A0" w:firstRow="1" w:lastRow="0" w:firstColumn="1" w:lastColumn="0" w:noHBand="0" w:noVBand="1"/>
+      </w:tblPr>
+      <w:tblGrid>
+        <w:gridCol w:w="4927"/>
+        <w:gridCol w:w="4927"/>
+      </w:tblGrid>
+      <w:tr>
+        <w:tc>
+          <w:tcPr>
+            <w:tcW w:w="4927" w:type="dxa"/>
+          </w:tcPr>
+          <w:p>
+            <w:pPr>
+              <w:ind w:firstLine="0"/>
+            </w:pPr>
+            <w:r>
+              <w:t>Acction</w:t>
+            </w:r>
+          </w:p>
+        </w:tc>
+        <w:tc>
+          <w:tcPr>
+            <w:tcW w:w="4927" w:type="dxa"/>
+          </w:tcPr>
+          <w:p>
+            <w:pPr>
+              <w:ind w:firstLine="0"/>
+            </w:pPr>
+            <w:r>
+              <w:t>Memory stack</w:t>
+            </w:r>
+          </w:p>
+        </w:tc>
+      </w:tr>
+      <w:tr>
+        <w:tc>
+          <w:tcPr>
+            <w:tcW w:w="4927" w:type="dxa"/>
+          </w:tcPr>
+          <w:p>
+            <w:pPr>
+              <w:ind w:firstLine="0"/>
+            </w:pPr>
+            <w:r>
+              <w:t>Push(SquareOfSum function, x and y)</w:t>
+            </w:r>
+          </w:p>
+        </w:tc>
+        <w:tc>
+          <w:tcPr>
+            <w:tcW w:w="4927" w:type="dxa"/>
+          </w:tcPr>
+          <w:p>
+            <w:pPr>
+              <w:ind w:firstLine="0"/>
+            </w:pPr>
+            <w:r>
+              <w:t xml:space="preserve">SquareOfSum(), x and y </w:t>
+            </w:r>
+          </w:p>
+        </w:tc>
+      </w:tr>
+      <w:tr>
+        <w:tc>
+          <w:tcPr>
+            <w:tcW w:w="4927" w:type="dxa"/>
+          </w:tcPr>
+          <w:p>
+            <w:pPr>
+              <w:ind w:firstLine="0"/>
+            </w:pPr>
+            <w:r>
+              <w:t>Push(main function, a and b)</w:t>
+            </w:r>
+          </w:p>
+        </w:tc>
+        <w:tc>
+          <w:tcPr>
+            <w:tcW w:w="4927" w:type="dxa"/>
+          </w:tcPr>
+          <w:p>
+            <w:pPr>
+              <w:ind w:firstLine="0"/>
+            </w:pPr>
+            <w:r>
+              <w:t>main(), a, b</w:t>
+            </w:r>
+          </w:p>
+        </w:tc>
+      </w:tr>
+    </w:tbl>
+    <w:p>
+      <w:pPr>
+        <w:ind w:firstLine="0"/>
+      </w:pPr>
+      <w:r>
+        <w:t>Tiếp tục, sau khi hàm Square trả về giá trị, Hàm SquareOfSum cũng trả về giá trị từ hàm Square. Sau khi thực hiện xong hàm SquareOfSum, vùng nhớ stack sẽ pop hàm SquareOfSum và 2 tham số x, y ra khỏi vùng nhớ. Khi đó vùng nhớ stack chỉ còn như sau:</w:t>
+      </w:r>
+    </w:p>
+    <w:p>
+      <w:pPr>
+        <w:ind w:firstLine="0"/>
+      </w:pPr>
+    </w:p>
+    <w:tbl>
+      <w:tblPr>
+        <w:tblStyle w:val="TableGrid"/>
+        <w:tblW w:w="0" w:type="auto"/>
+        <w:tblLook w:val="04A0" w:firstRow="1" w:lastRow="0" w:firstColumn="1" w:lastColumn="0" w:noHBand="0" w:noVBand="1"/>
+      </w:tblPr>
+      <w:tblGrid>
+        <w:gridCol w:w="4968"/>
+        <w:gridCol w:w="4860"/>
+      </w:tblGrid>
+      <w:tr>
+        <w:tc>
+          <w:tcPr>
+            <w:tcW w:w="4968" w:type="dxa"/>
+          </w:tcPr>
+          <w:p>
+            <w:pPr>
+              <w:ind w:firstLine="0"/>
+            </w:pPr>
+            <w:r>
+              <w:lastRenderedPageBreak/>
+              <w:t>Acction</w:t>
+            </w:r>
+          </w:p>
+        </w:tc>
+        <w:tc>
+          <w:tcPr>
+            <w:tcW w:w="4860" w:type="dxa"/>
+          </w:tcPr>
+          <w:p>
+            <w:pPr>
+              <w:ind w:firstLine="0"/>
+            </w:pPr>
+            <w:r>
+              <w:t>Memory stack</w:t>
+            </w:r>
+          </w:p>
+        </w:tc>
+      </w:tr>
+      <w:tr>
+        <w:tc>
+          <w:tcPr>
+            <w:tcW w:w="4968" w:type="dxa"/>
+          </w:tcPr>
+          <w:p>
+            <w:pPr>
+              <w:ind w:firstLine="0"/>
+            </w:pPr>
+            <w:r>
+              <w:t>Push(main function</w:t>
+            </w:r>
+            <w:r>
+              <w:t xml:space="preserve"> , </w:t>
+            </w:r>
+            <w:r>
+              <w:t>a and b)</w:t>
+            </w:r>
+          </w:p>
+        </w:tc>
+        <w:tc>
+          <w:tcPr>
+            <w:tcW w:w="4860" w:type="dxa"/>
+          </w:tcPr>
+          <w:p>
+            <w:pPr>
+              <w:ind w:firstLine="0"/>
+            </w:pPr>
+            <w:r>
+              <w:t>main(), a, b</w:t>
+            </w:r>
+          </w:p>
+        </w:tc>
+      </w:tr>
+    </w:tbl>
+    <w:p>
+      <w:pPr>
+        <w:ind w:firstLine="0"/>
+      </w:pPr>
+      <w:r>
+        <w:t>Sau khi thực hiện xong hàm SquareOfSum, thì chương trình đã có kết quả của hàm này trả về. Lúc đó, hàm cout in ra màn hình giá trị từ hàm SquareOfSum trả về. sau khi thực hiện xong hàm cout. Chương trình return 0 để thông báo chương trình hoạt động thành công. Trong C++, giá trị 0 này tương ứng với hằng số có tên là EXIT_SUCCESS. Mục đích return 0 để thông báo cho hệ điều hành biết chương trình đã hoạt động thành công. Đồng thời, giải phóng đi các vùng nhớ đã cấp phát cho chương trình.</w:t>
       </w:r>
       <w:bookmarkStart w:id="7" w:name="_GoBack"/>
       <w:bookmarkEnd w:id="7"/>
@@ -11659,17 +11535,8 @@
         </w:rPr>
       </w:pPr>
       <w:r>
-        <w:t xml:space="preserve">1. Nguyễn Kim Sơn, Phạm Hùng Vân, Nguyễn Bảo Sơn và cộng sự (2010). Đột biến gen mã hóa EGFR trong ung </w:t>
-      </w:r>
-      <w:proofErr w:type="gramStart"/>
-      <w:r>
-        <w:t>thư</w:t>
-      </w:r>
-      <w:proofErr w:type="gramEnd"/>
-      <w:r>
-        <w:t xml:space="preserve"> phổi. </w:t>
-      </w:r>
-      <w:proofErr w:type="gramStart"/>
+        <w:t>1. Nguyễn Kim Sơn, Phạm Hùng Vân, Nguyễn Bảo Sơn và cộng sự (2010). Đột biến gen mã hóa EGFR trong ung thư phổi. </w:t>
+      </w:r>
       <w:r>
         <w:rPr>
           <w:rStyle w:val="Emphasis"/>
@@ -11681,7 +11548,6 @@
       <w:r>
         <w:t> 3, 30-37.</w:t>
       </w:r>
-      <w:proofErr w:type="gramEnd"/>
     </w:p>
     <w:p>
       <w:pPr>
@@ -11834,7 +11700,7 @@
           <w:rPr>
             <w:noProof/>
           </w:rPr>
-          <w:t>iv</w:t>
+          <w:t>ii</w:t>
         </w:r>
         <w:r>
           <w:rPr>
@@ -11908,7 +11774,7 @@
         <w:noProof/>
         <w:sz w:val="20"/>
       </w:rPr>
-      <w:t>12</w:t>
+      <w:t>14</w:t>
     </w:r>
     <w:r>
       <w:rPr>
@@ -14442,7 +14308,7 @@
   <w:style w:type="paragraph" w:default="1" w:styleId="Normal">
     <w:name w:val="Normal"/>
     <w:qFormat/>
-    <w:rsid w:val="00132D17"/>
+    <w:rsid w:val="00A11BBA"/>
     <w:pPr>
       <w:spacing w:before="120" w:after="120" w:line="360" w:lineRule="auto"/>
       <w:ind w:firstLine="720"/>
@@ -14692,6 +14558,7 @@
   <w:style w:type="character" w:default="1" w:styleId="DefaultParagraphFont">
     <w:name w:val="Default Paragraph Font"/>
     <w:uiPriority w:val="1"/>
+    <w:semiHidden/>
     <w:unhideWhenUsed/>
   </w:style>
   <w:style w:type="table" w:default="1" w:styleId="TableNormal">
@@ -15341,7 +15208,7 @@
   <w:style w:type="paragraph" w:default="1" w:styleId="Normal">
     <w:name w:val="Normal"/>
     <w:qFormat/>
-    <w:rsid w:val="00132D17"/>
+    <w:rsid w:val="00A11BBA"/>
     <w:pPr>
       <w:spacing w:before="120" w:after="120" w:line="360" w:lineRule="auto"/>
       <w:ind w:firstLine="720"/>
@@ -15591,6 +15458,7 @@
   <w:style w:type="character" w:default="1" w:styleId="DefaultParagraphFont">
     <w:name w:val="Default Paragraph Font"/>
     <w:uiPriority w:val="1"/>
+    <w:semiHidden/>
     <w:unhideWhenUsed/>
   </w:style>
   <w:style w:type="table" w:default="1" w:styleId="TableNormal">
@@ -16336,7 +16204,7 @@
   <a:extraClrSchemeLst/>
   <a:extLst>
     <a:ext uri="{05A4C25C-085E-4340-85A3-A5531E510DB2}">
-      <thm15:themeFamily xmlns:thm15="http://schemas.microsoft.com/office/thememl/2012/main" xmlns="" name="Office Theme" id="{62F939B6-93AF-4DB8-9C6B-D6C7DFDC589F}" vid="{4A3C46E8-61CC-4603-A589-7422A47A8E4A}"/>
+      <thm15:themeFamily xmlns="" xmlns:thm15="http://schemas.microsoft.com/office/thememl/2012/main" name="Office Theme" id="{62F939B6-93AF-4DB8-9C6B-D6C7DFDC589F}" vid="{4A3C46E8-61CC-4603-A589-7422A47A8E4A}"/>
     </a:ext>
   </a:extLst>
 </a:theme>
@@ -16347,7 +16215,7 @@
 </file>
 
 <file path=customXml/itemProps1.xml><?xml version="1.0" encoding="utf-8"?>
-<ds:datastoreItem xmlns:ds="http://schemas.openxmlformats.org/officeDocument/2006/customXml" ds:itemID="{0FB1545B-D851-43D6-B7C7-6DB07583142E}">
+<ds:datastoreItem xmlns:ds="http://schemas.openxmlformats.org/officeDocument/2006/customXml" ds:itemID="{F8ACDC2D-4FE2-49B8-896D-170FE7BA00AF}">
   <ds:schemaRefs>
     <ds:schemaRef ds:uri="http://schemas.openxmlformats.org/officeDocument/2006/bibliography"/>
   </ds:schemaRefs>

</xml_diff>